<commit_message>
4th push updating HostPHP
</commit_message>
<xml_diff>
--- a/Week 1 Foundations Word Doc.docx
+++ b/Week 1 Foundations Word Doc.docx
@@ -89,185 +89,25 @@
             <w:sz w:val="24"/>
             <w:szCs w:val="24"/>
           </w:rPr>
-          <w:t>https://razorlovestocode.com</w:t>
+          <w:t>https://razorlovesto</w:t>
         </w:r>
-      </w:hyperlink>
-      <w:r>
-        <w:rPr>
-          <w:sz w:val="24"/>
-          <w:szCs w:val="24"/>
-        </w:rPr>
-        <w:t xml:space="preserve"> </w:t>
-      </w:r>
-    </w:p>
-    <w:p>
-      <w:pPr>
-        <w:spacing w:before="240"/>
-        <w:rPr>
-          <w:sz w:val="24"/>
-          <w:szCs w:val="24"/>
-        </w:rPr>
-      </w:pPr>
-      <w:r>
-        <w:rPr>
-          <w:sz w:val="24"/>
-          <w:szCs w:val="24"/>
-        </w:rPr>
-        <w:tab/>
-      </w:r>
-      <w:r>
-        <w:rPr>
-          <w:sz w:val="24"/>
-          <w:szCs w:val="24"/>
-        </w:rPr>
-        <w:tab/>
-      </w:r>
-      <w:r>
-        <w:rPr>
-          <w:sz w:val="24"/>
-          <w:szCs w:val="24"/>
-        </w:rPr>
-        <w:tab/>
-      </w:r>
-      <w:hyperlink r:id="rId9" w:history="1">
         <w:r>
           <w:rPr>
             <w:rStyle w:val="Hyperlink"/>
             <w:sz w:val="24"/>
             <w:szCs w:val="24"/>
           </w:rPr>
-          <w:t>https://razorlovestocode.com/index.php</w:t>
+          <w:t>c</w:t>
         </w:r>
-      </w:hyperlink>
-    </w:p>
-    <w:p>
-      <w:pPr>
-        <w:spacing w:before="240"/>
-        <w:rPr>
-          <w:sz w:val="24"/>
-          <w:szCs w:val="24"/>
-        </w:rPr>
-      </w:pPr>
-      <w:r>
-        <w:rPr>
-          <w:sz w:val="24"/>
-          <w:szCs w:val="24"/>
-        </w:rPr>
-        <w:tab/>
-      </w:r>
-      <w:r>
-        <w:rPr>
-          <w:sz w:val="24"/>
-          <w:szCs w:val="24"/>
-        </w:rPr>
-        <w:tab/>
-      </w:r>
-      <w:r>
-        <w:rPr>
-          <w:sz w:val="24"/>
-          <w:szCs w:val="24"/>
-        </w:rPr>
-        <w:tab/>
-      </w:r>
-      <w:hyperlink r:id="rId10" w:history="1">
         <w:r>
           <w:rPr>
             <w:rStyle w:val="Hyperlink"/>
             <w:sz w:val="24"/>
             <w:szCs w:val="24"/>
           </w:rPr>
-          <w:t>https://razorlovestocode.com/AboutUs.php</w:t>
+          <w:t>ode.com</w:t>
         </w:r>
       </w:hyperlink>
-    </w:p>
-    <w:p>
-      <w:pPr>
-        <w:spacing w:before="240"/>
-        <w:rPr>
-          <w:sz w:val="24"/>
-          <w:szCs w:val="24"/>
-        </w:rPr>
-      </w:pPr>
-      <w:r>
-        <w:rPr>
-          <w:sz w:val="24"/>
-          <w:szCs w:val="24"/>
-        </w:rPr>
-        <w:tab/>
-      </w:r>
-      <w:r>
-        <w:rPr>
-          <w:sz w:val="24"/>
-          <w:szCs w:val="24"/>
-        </w:rPr>
-        <w:tab/>
-      </w:r>
-      <w:r>
-        <w:rPr>
-          <w:sz w:val="24"/>
-          <w:szCs w:val="24"/>
-        </w:rPr>
-        <w:tab/>
-      </w:r>
-      <w:hyperlink r:id="rId11" w:history="1">
-        <w:r>
-          <w:rPr>
-            <w:rStyle w:val="Hyperlink"/>
-            <w:sz w:val="24"/>
-            <w:szCs w:val="24"/>
-          </w:rPr>
-          <w:t>https://razorlovestocode.com/HostingPHP.php</w:t>
-        </w:r>
-      </w:hyperlink>
-    </w:p>
-    <w:p>
-      <w:pPr>
-        <w:spacing w:before="240"/>
-        <w:rPr>
-          <w:sz w:val="24"/>
-          <w:szCs w:val="24"/>
-        </w:rPr>
-      </w:pPr>
-      <w:r>
-        <w:rPr>
-          <w:sz w:val="24"/>
-          <w:szCs w:val="24"/>
-        </w:rPr>
-        <w:tab/>
-      </w:r>
-      <w:r>
-        <w:rPr>
-          <w:sz w:val="24"/>
-          <w:szCs w:val="24"/>
-        </w:rPr>
-        <w:tab/>
-      </w:r>
-      <w:r>
-        <w:rPr>
-          <w:sz w:val="24"/>
-          <w:szCs w:val="24"/>
-        </w:rPr>
-        <w:tab/>
-      </w:r>
-      <w:hyperlink r:id="rId12" w:history="1">
-        <w:r>
-          <w:rPr>
-            <w:rStyle w:val="Hyperlink"/>
-            <w:sz w:val="24"/>
-            <w:szCs w:val="24"/>
-          </w:rPr>
-          <w:t>https://razorlovestocode.com/ContactUs.php</w:t>
-        </w:r>
-      </w:hyperlink>
-    </w:p>
-    <w:p>
-      <w:pPr>
-        <w:spacing w:before="240"/>
-        <w:rPr>
-          <w:sz w:val="24"/>
-          <w:szCs w:val="24"/>
-        </w:rPr>
-      </w:pPr>
     </w:p>
     <w:p>
       <w:pPr>
@@ -286,7 +126,7 @@
       </w:r>
     </w:p>
     <w:sectPr>
-      <w:headerReference w:type="default" r:id="rId13"/>
+      <w:headerReference w:type="default" r:id="rId9"/>
       <w:pgSz w:w="12240" w:h="15840"/>
       <w:pgMar w:top="1440" w:right="1440" w:bottom="1440" w:left="1440" w:header="720" w:footer="720" w:gutter="0"/>
       <w:cols w:space="720"/>
@@ -990,6 +830,18 @@
       <w:contextualSpacing/>
     </w:pPr>
   </w:style>
+  <w:style w:type="character" w:styleId="FollowedHyperlink">
+    <w:name w:val="FollowedHyperlink"/>
+    <w:basedOn w:val="DefaultParagraphFont"/>
+    <w:uiPriority w:val="99"/>
+    <w:semiHidden/>
+    <w:unhideWhenUsed/>
+    <w:rsid w:val="00536529"/>
+    <w:rPr>
+      <w:color w:val="954F72" w:themeColor="followedHyperlink"/>
+      <w:u w:val="single"/>
+    </w:rPr>
+  </w:style>
 </w:styles>
 </file>
 

</xml_diff>